<commit_message>
ADD: ready for last changes
</commit_message>
<xml_diff>
--- a/lab08/report.docx
+++ b/lab08/report.docx
@@ -1585,6 +1585,9 @@
     <w:p>
       <w:pPr>
         <w:pStyle w:val="22"/>
+        <w:rPr>
+          <w:lang w:val="en-US"/>
+        </w:rPr>
       </w:pPr>
       <w:r>
         <w:t>2.1</w:t>
@@ -1794,6 +1797,9 @@
       </w:r>
     </w:p>
     <w:p>
+      <w:pPr>
+        <w:pStyle w:val="22"/>
+      </w:pPr>
       <w:r>
         <w:t>Настроим персональные компьютеры для взаимодействия в сети:</w:t>
       </w:r>
@@ -1973,6 +1979,9 @@
       </w:r>
     </w:p>
     <w:p>
+      <w:pPr>
+        <w:pStyle w:val="22"/>
+      </w:pPr>
       <w:r>
         <w:t>Также настроим каждый роутер:</w:t>
       </w:r>
@@ -2239,6 +2248,9 @@
       </w:r>
     </w:p>
     <w:p>
+      <w:pPr>
+        <w:pStyle w:val="22"/>
+      </w:pPr>
       <w:r>
         <w:t>Проверка доступности узлов:</w:t>
       </w:r>
@@ -2288,8 +2300,454 @@
         </w:drawing>
       </w:r>
     </w:p>
+    <w:p>
+      <w:pPr>
+        <w:rPr>
+          <w:lang w:val="en-US"/>
+        </w:rPr>
+      </w:pPr>
+    </w:p>
+    <w:p>
+      <w:pPr>
+        <w:rPr>
+          <w:lang w:val="en-US"/>
+        </w:rPr>
+      </w:pPr>
+    </w:p>
+    <w:p>
+      <w:pPr>
+        <w:rPr>
+          <w:lang w:val="en-US"/>
+        </w:rPr>
+      </w:pPr>
+    </w:p>
+    <w:p>
+      <w:pPr>
+        <w:rPr>
+          <w:lang w:val="en-US"/>
+        </w:rPr>
+      </w:pPr>
+    </w:p>
+    <w:p>
+      <w:pPr>
+        <w:pStyle w:val="22"/>
+      </w:pPr>
+      <w:r>
+        <w:lastRenderedPageBreak/>
+        <w:t>2.3 Задание 3</w:t>
+      </w:r>
+    </w:p>
+    <w:p>
+      <w:pPr>
+        <w:pStyle w:val="22"/>
+      </w:pPr>
+      <w:r>
+        <w:t>Проверим, существуют ли записи в таблице маршрутизации каждого роутера:</w:t>
+      </w:r>
+    </w:p>
+    <w:p>
+      <w:pPr>
+        <w:jc w:val="center"/>
+        <w:rPr>
+          <w:lang w:val="en-US"/>
+        </w:rPr>
+      </w:pPr>
+      <w:r>
+        <w:rPr>
+          <w:noProof/>
+        </w:rPr>
+        <w:drawing>
+          <wp:inline distT="0" distB="0" distL="0" distR="0" wp14:anchorId="17AB71D6" wp14:editId="6C6F0078">
+            <wp:extent cx="3976777" cy="3863276"/>
+            <wp:effectExtent l="0" t="0" r="5080" b="4445"/>
+            <wp:docPr id="33" name="Рисунок 33"/>
+            <wp:cNvGraphicFramePr>
+              <a:graphicFrameLocks xmlns:a="http://schemas.openxmlformats.org/drawingml/2006/main" noChangeAspect="1"/>
+            </wp:cNvGraphicFramePr>
+            <a:graphic xmlns:a="http://schemas.openxmlformats.org/drawingml/2006/main">
+              <a:graphicData uri="http://schemas.openxmlformats.org/drawingml/2006/picture">
+                <pic:pic xmlns:pic="http://schemas.openxmlformats.org/drawingml/2006/picture">
+                  <pic:nvPicPr>
+                    <pic:cNvPr id="1" name=""/>
+                    <pic:cNvPicPr/>
+                  </pic:nvPicPr>
+                  <pic:blipFill>
+                    <a:blip r:embed="rId22"/>
+                    <a:stretch>
+                      <a:fillRect/>
+                    </a:stretch>
+                  </pic:blipFill>
+                  <pic:spPr>
+                    <a:xfrm>
+                      <a:off x="0" y="0"/>
+                      <a:ext cx="3980415" cy="3866811"/>
+                    </a:xfrm>
+                    <a:prstGeom prst="rect">
+                      <a:avLst/>
+                    </a:prstGeom>
+                  </pic:spPr>
+                </pic:pic>
+              </a:graphicData>
+            </a:graphic>
+          </wp:inline>
+        </w:drawing>
+      </w:r>
+    </w:p>
+    <w:p>
+      <w:pPr>
+        <w:pStyle w:val="22"/>
+      </w:pPr>
+      <w:r>
+        <w:t>В таблице маршрутизации каждого роутера записи отсутствуют.</w:t>
+      </w:r>
+    </w:p>
+    <w:p>
+      <w:pPr>
+        <w:pStyle w:val="22"/>
+      </w:pPr>
+      <w:r>
+        <w:t xml:space="preserve">Ниже </w:t>
+      </w:r>
+      <w:r>
+        <w:t xml:space="preserve">на рисунках </w:t>
+      </w:r>
+      <w:r>
+        <w:t xml:space="preserve">предоставлена конфигурация </w:t>
+      </w:r>
+      <w:r>
+        <w:rPr>
+          <w:lang w:val="en-US"/>
+        </w:rPr>
+        <w:t>OSPF</w:t>
+      </w:r>
+      <w:r>
+        <w:t xml:space="preserve"> </w:t>
+      </w:r>
+      <w:r>
+        <w:t>маршрутизации</w:t>
+      </w:r>
+      <w:r>
+        <w:t xml:space="preserve"> для каждого роутера</w:t>
+      </w:r>
+      <w:r>
+        <w:t>.</w:t>
+      </w:r>
+    </w:p>
+    <w:p>
+      <w:pPr>
+        <w:pStyle w:val="22"/>
+        <w:jc w:val="center"/>
+        <w:rPr>
+          <w:lang w:val="en-US"/>
+        </w:rPr>
+      </w:pPr>
+      <w:r>
+        <w:rPr>
+          <w:noProof/>
+        </w:rPr>
+        <w:lastRenderedPageBreak/>
+        <w:drawing>
+          <wp:inline distT="0" distB="0" distL="0" distR="0" wp14:anchorId="578C0B52" wp14:editId="75C5F0AA">
+            <wp:extent cx="4519846" cy="4390846"/>
+            <wp:effectExtent l="0" t="0" r="0" b="0"/>
+            <wp:docPr id="34" name="Рисунок 34"/>
+            <wp:cNvGraphicFramePr>
+              <a:graphicFrameLocks xmlns:a="http://schemas.openxmlformats.org/drawingml/2006/main" noChangeAspect="1"/>
+            </wp:cNvGraphicFramePr>
+            <a:graphic xmlns:a="http://schemas.openxmlformats.org/drawingml/2006/main">
+              <a:graphicData uri="http://schemas.openxmlformats.org/drawingml/2006/picture">
+                <pic:pic xmlns:pic="http://schemas.openxmlformats.org/drawingml/2006/picture">
+                  <pic:nvPicPr>
+                    <pic:cNvPr id="1" name=""/>
+                    <pic:cNvPicPr/>
+                  </pic:nvPicPr>
+                  <pic:blipFill>
+                    <a:blip r:embed="rId23"/>
+                    <a:stretch>
+                      <a:fillRect/>
+                    </a:stretch>
+                  </pic:blipFill>
+                  <pic:spPr>
+                    <a:xfrm>
+                      <a:off x="0" y="0"/>
+                      <a:ext cx="4534567" cy="4405147"/>
+                    </a:xfrm>
+                    <a:prstGeom prst="rect">
+                      <a:avLst/>
+                    </a:prstGeom>
+                  </pic:spPr>
+                </pic:pic>
+              </a:graphicData>
+            </a:graphic>
+          </wp:inline>
+        </w:drawing>
+      </w:r>
+    </w:p>
+    <w:p>
+      <w:pPr>
+        <w:pStyle w:val="22"/>
+        <w:jc w:val="center"/>
+        <w:rPr>
+          <w:lang w:val="en-US"/>
+        </w:rPr>
+      </w:pPr>
+      <w:r>
+        <w:rPr>
+          <w:noProof/>
+        </w:rPr>
+        <w:drawing>
+          <wp:inline distT="0" distB="0" distL="0" distR="0" wp14:anchorId="02E64321" wp14:editId="6ADC9F61">
+            <wp:extent cx="4520241" cy="4391231"/>
+            <wp:effectExtent l="0" t="0" r="0" b="0"/>
+            <wp:docPr id="38" name="Рисунок 38"/>
+            <wp:cNvGraphicFramePr>
+              <a:graphicFrameLocks xmlns:a="http://schemas.openxmlformats.org/drawingml/2006/main" noChangeAspect="1"/>
+            </wp:cNvGraphicFramePr>
+            <a:graphic xmlns:a="http://schemas.openxmlformats.org/drawingml/2006/main">
+              <a:graphicData uri="http://schemas.openxmlformats.org/drawingml/2006/picture">
+                <pic:pic xmlns:pic="http://schemas.openxmlformats.org/drawingml/2006/picture">
+                  <pic:nvPicPr>
+                    <pic:cNvPr id="1" name=""/>
+                    <pic:cNvPicPr/>
+                  </pic:nvPicPr>
+                  <pic:blipFill>
+                    <a:blip r:embed="rId24"/>
+                    <a:stretch>
+                      <a:fillRect/>
+                    </a:stretch>
+                  </pic:blipFill>
+                  <pic:spPr>
+                    <a:xfrm>
+                      <a:off x="0" y="0"/>
+                      <a:ext cx="4534870" cy="4405442"/>
+                    </a:xfrm>
+                    <a:prstGeom prst="rect">
+                      <a:avLst/>
+                    </a:prstGeom>
+                  </pic:spPr>
+                </pic:pic>
+              </a:graphicData>
+            </a:graphic>
+          </wp:inline>
+        </w:drawing>
+      </w:r>
+    </w:p>
+    <w:p>
+      <w:pPr>
+        <w:pStyle w:val="22"/>
+        <w:jc w:val="center"/>
+        <w:rPr>
+          <w:lang w:val="en-US"/>
+        </w:rPr>
+      </w:pPr>
+      <w:r>
+        <w:rPr>
+          <w:noProof/>
+        </w:rPr>
+        <w:lastRenderedPageBreak/>
+        <w:drawing>
+          <wp:inline distT="0" distB="0" distL="0" distR="0" wp14:anchorId="095B3899" wp14:editId="73E063FA">
+            <wp:extent cx="4477110" cy="4349329"/>
+            <wp:effectExtent l="0" t="0" r="0" b="0"/>
+            <wp:docPr id="36" name="Рисунок 36"/>
+            <wp:cNvGraphicFramePr>
+              <a:graphicFrameLocks xmlns:a="http://schemas.openxmlformats.org/drawingml/2006/main" noChangeAspect="1"/>
+            </wp:cNvGraphicFramePr>
+            <a:graphic xmlns:a="http://schemas.openxmlformats.org/drawingml/2006/main">
+              <a:graphicData uri="http://schemas.openxmlformats.org/drawingml/2006/picture">
+                <pic:pic xmlns:pic="http://schemas.openxmlformats.org/drawingml/2006/picture">
+                  <pic:nvPicPr>
+                    <pic:cNvPr id="1" name=""/>
+                    <pic:cNvPicPr/>
+                  </pic:nvPicPr>
+                  <pic:blipFill>
+                    <a:blip r:embed="rId25"/>
+                    <a:stretch>
+                      <a:fillRect/>
+                    </a:stretch>
+                  </pic:blipFill>
+                  <pic:spPr>
+                    <a:xfrm>
+                      <a:off x="0" y="0"/>
+                      <a:ext cx="4484489" cy="4356497"/>
+                    </a:xfrm>
+                    <a:prstGeom prst="rect">
+                      <a:avLst/>
+                    </a:prstGeom>
+                  </pic:spPr>
+                </pic:pic>
+              </a:graphicData>
+            </a:graphic>
+          </wp:inline>
+        </w:drawing>
+      </w:r>
+    </w:p>
+    <w:p>
+      <w:pPr>
+        <w:pStyle w:val="22"/>
+        <w:jc w:val="center"/>
+        <w:rPr>
+          <w:lang w:val="en-US"/>
+        </w:rPr>
+      </w:pPr>
+      <w:r>
+        <w:rPr>
+          <w:noProof/>
+        </w:rPr>
+        <w:drawing>
+          <wp:inline distT="0" distB="0" distL="0" distR="0" wp14:anchorId="4E879E4F" wp14:editId="7144A041">
+            <wp:extent cx="4494362" cy="4366090"/>
+            <wp:effectExtent l="0" t="0" r="1905" b="0"/>
+            <wp:docPr id="37" name="Рисунок 37"/>
+            <wp:cNvGraphicFramePr>
+              <a:graphicFrameLocks xmlns:a="http://schemas.openxmlformats.org/drawingml/2006/main" noChangeAspect="1"/>
+            </wp:cNvGraphicFramePr>
+            <a:graphic xmlns:a="http://schemas.openxmlformats.org/drawingml/2006/main">
+              <a:graphicData uri="http://schemas.openxmlformats.org/drawingml/2006/picture">
+                <pic:pic xmlns:pic="http://schemas.openxmlformats.org/drawingml/2006/picture">
+                  <pic:nvPicPr>
+                    <pic:cNvPr id="1" name=""/>
+                    <pic:cNvPicPr/>
+                  </pic:nvPicPr>
+                  <pic:blipFill>
+                    <a:blip r:embed="rId26"/>
+                    <a:stretch>
+                      <a:fillRect/>
+                    </a:stretch>
+                  </pic:blipFill>
+                  <pic:spPr>
+                    <a:xfrm>
+                      <a:off x="0" y="0"/>
+                      <a:ext cx="4510957" cy="4382212"/>
+                    </a:xfrm>
+                    <a:prstGeom prst="rect">
+                      <a:avLst/>
+                    </a:prstGeom>
+                  </pic:spPr>
+                </pic:pic>
+              </a:graphicData>
+            </a:graphic>
+          </wp:inline>
+        </w:drawing>
+      </w:r>
+    </w:p>
+    <w:p>
+      <w:pPr>
+        <w:pStyle w:val="22"/>
+      </w:pPr>
+      <w:r>
+        <w:lastRenderedPageBreak/>
+        <w:t>Информация о соседних устройствах для роутера 7:</w:t>
+      </w:r>
+    </w:p>
+    <w:p>
+      <w:pPr>
+        <w:pStyle w:val="22"/>
+        <w:jc w:val="center"/>
+        <w:rPr>
+          <w:lang w:val="en-US"/>
+        </w:rPr>
+      </w:pPr>
+      <w:r>
+        <w:rPr>
+          <w:noProof/>
+        </w:rPr>
+        <w:drawing>
+          <wp:inline distT="0" distB="0" distL="0" distR="0" wp14:anchorId="202B5ABF" wp14:editId="4B676519">
+            <wp:extent cx="4031455" cy="3916392"/>
+            <wp:effectExtent l="0" t="0" r="7620" b="8255"/>
+            <wp:docPr id="39" name="Рисунок 39"/>
+            <wp:cNvGraphicFramePr>
+              <a:graphicFrameLocks xmlns:a="http://schemas.openxmlformats.org/drawingml/2006/main" noChangeAspect="1"/>
+            </wp:cNvGraphicFramePr>
+            <a:graphic xmlns:a="http://schemas.openxmlformats.org/drawingml/2006/main">
+              <a:graphicData uri="http://schemas.openxmlformats.org/drawingml/2006/picture">
+                <pic:pic xmlns:pic="http://schemas.openxmlformats.org/drawingml/2006/picture">
+                  <pic:nvPicPr>
+                    <pic:cNvPr id="1" name=""/>
+                    <pic:cNvPicPr/>
+                  </pic:nvPicPr>
+                  <pic:blipFill>
+                    <a:blip r:embed="rId27"/>
+                    <a:stretch>
+                      <a:fillRect/>
+                    </a:stretch>
+                  </pic:blipFill>
+                  <pic:spPr>
+                    <a:xfrm>
+                      <a:off x="0" y="0"/>
+                      <a:ext cx="4044364" cy="3928932"/>
+                    </a:xfrm>
+                    <a:prstGeom prst="rect">
+                      <a:avLst/>
+                    </a:prstGeom>
+                  </pic:spPr>
+                </pic:pic>
+              </a:graphicData>
+            </a:graphic>
+          </wp:inline>
+        </w:drawing>
+      </w:r>
+    </w:p>
+    <w:p>
+      <w:pPr>
+        <w:pStyle w:val="22"/>
+      </w:pPr>
+      <w:r>
+        <w:t>Проверка доступности узлов:</w:t>
+      </w:r>
+    </w:p>
+    <w:p>
+      <w:pPr>
+        <w:pStyle w:val="22"/>
+        <w:jc w:val="center"/>
+        <w:rPr>
+          <w:lang w:val="en-US"/>
+        </w:rPr>
+      </w:pPr>
+      <w:r>
+        <w:rPr>
+          <w:noProof/>
+        </w:rPr>
+        <w:drawing>
+          <wp:inline distT="0" distB="0" distL="0" distR="0" wp14:anchorId="42C65148" wp14:editId="0EACB252">
+            <wp:extent cx="4075854" cy="3959525"/>
+            <wp:effectExtent l="0" t="0" r="1270" b="3175"/>
+            <wp:docPr id="40" name="Рисунок 40"/>
+            <wp:cNvGraphicFramePr>
+              <a:graphicFrameLocks xmlns:a="http://schemas.openxmlformats.org/drawingml/2006/main" noChangeAspect="1"/>
+            </wp:cNvGraphicFramePr>
+            <a:graphic xmlns:a="http://schemas.openxmlformats.org/drawingml/2006/main">
+              <a:graphicData uri="http://schemas.openxmlformats.org/drawingml/2006/picture">
+                <pic:pic xmlns:pic="http://schemas.openxmlformats.org/drawingml/2006/picture">
+                  <pic:nvPicPr>
+                    <pic:cNvPr id="1" name=""/>
+                    <pic:cNvPicPr/>
+                  </pic:nvPicPr>
+                  <pic:blipFill>
+                    <a:blip r:embed="rId28"/>
+                    <a:stretch>
+                      <a:fillRect/>
+                    </a:stretch>
+                  </pic:blipFill>
+                  <pic:spPr>
+                    <a:xfrm>
+                      <a:off x="0" y="0"/>
+                      <a:ext cx="4088531" cy="3971840"/>
+                    </a:xfrm>
+                    <a:prstGeom prst="rect">
+                      <a:avLst/>
+                    </a:prstGeom>
+                  </pic:spPr>
+                </pic:pic>
+              </a:graphicData>
+            </a:graphic>
+          </wp:inline>
+        </w:drawing>
+      </w:r>
+    </w:p>
     <w:sectPr>
-      <w:footerReference w:type="default" r:id="rId22"/>
+      <w:footerReference w:type="default" r:id="rId29"/>
       <w:pgSz w:w="11906" w:h="16838"/>
       <w:pgMar w:top="1134" w:right="850" w:bottom="1134" w:left="1701" w:header="708" w:footer="708" w:gutter="0"/>
       <w:cols w:space="708"/>

</xml_diff>